<commit_message>
Final version of docs
</commit_message>
<xml_diff>
--- a/docs/docs_elearning/Faza_de_analiza_Sky_Security.docx
+++ b/docs/docs_elearning/Faza_de_analiza_Sky_Security.docx
@@ -1271,7 +1271,7 @@
     <w:p>
       <w:pPr>
         <w:pStyle w:val="Heading1"/>
-        <w:jc w:val="left"/>
+        <w:jc w:val="both"/>
         <w:rPr>
           <w:rFonts w:asciiTheme="minorHAnsi" w:hAnsiTheme="minorHAnsi" w:cstheme="minorHAnsi"/>
           <w:smallCaps/>
@@ -1280,25 +1280,14 @@
         </w:rPr>
       </w:pPr>
       <w:bookmarkStart w:id="0" w:name="_Toc66993983"/>
-    </w:p>
-    <w:p>
-      <w:pPr>
-        <w:pStyle w:val="Heading1"/>
-        <w:jc w:val="both"/>
+      <w:r>
         <w:rPr>
           <w:rFonts w:asciiTheme="minorHAnsi" w:hAnsiTheme="minorHAnsi" w:cstheme="minorHAnsi"/>
           <w:smallCaps/>
           <w:sz w:val="28"/>
           <w:szCs w:val="28"/>
         </w:rPr>
-      </w:pPr>
-      <w:r>
-        <w:rPr>
-          <w:rFonts w:asciiTheme="minorHAnsi" w:hAnsiTheme="minorHAnsi" w:cstheme="minorHAnsi"/>
-          <w:smallCaps/>
-          <w:sz w:val="28"/>
-          <w:szCs w:val="28"/>
-        </w:rPr>
+        <w:lastRenderedPageBreak/>
         <w:t>I</w:t>
       </w:r>
       <w:r>
@@ -3627,8 +3616,53 @@
     </w:p>
     <w:p>
       <w:pPr>
+        <w:spacing w:after="200" w:line="276" w:lineRule="auto"/>
+        <w:rPr>
+          <w:rFonts w:ascii="Calibri" w:hAnsi="Calibri" w:cs="Calibri"/>
+          <w:lang w:val="x-none"/>
+        </w:rPr>
+      </w:pPr>
+      <w:r>
+        <w:rPr>
+          <w:rFonts w:ascii="Calibri" w:hAnsi="Calibri" w:cs="Calibri"/>
+          <w:lang w:val="x-none"/>
+        </w:rPr>
+        <w:br w:type="page"/>
+      </w:r>
+    </w:p>
+    <w:p>
+      <w:pPr>
         <w:pStyle w:val="Heading1"/>
         <w:jc w:val="left"/>
+        <w:rPr>
+          <w:rFonts w:asciiTheme="minorHAnsi" w:hAnsiTheme="minorHAnsi" w:cstheme="minorHAnsi"/>
+          <w:bCs/>
+          <w:iCs/>
+          <w:smallCaps/>
+          <w:sz w:val="28"/>
+          <w:szCs w:val="28"/>
+        </w:rPr>
+      </w:pPr>
+      <w:r>
+        <w:rPr>
+          <w:rFonts w:asciiTheme="minorHAnsi" w:hAnsiTheme="minorHAnsi" w:cstheme="minorHAnsi"/>
+          <w:smallCaps/>
+          <w:sz w:val="28"/>
+          <w:szCs w:val="28"/>
+        </w:rPr>
+        <w:lastRenderedPageBreak/>
+        <w:t>PLANIFICAREA  PROIECTULUI</w:t>
+      </w:r>
+      <w:r>
+        <w:rPr>
+          <w:rFonts w:asciiTheme="minorHAnsi" w:hAnsiTheme="minorHAnsi" w:cstheme="minorHAnsi"/>
+          <w:smallCaps/>
+          <w:sz w:val="28"/>
+          <w:szCs w:val="28"/>
+        </w:rPr>
+        <w:t xml:space="preserve">  </w:t>
+      </w:r>
+      <w:r>
         <w:rPr>
           <w:rFonts w:asciiTheme="minorHAnsi" w:hAnsiTheme="minorHAnsi" w:cstheme="minorHAnsi"/>
           <w:b w:val="0"/>
@@ -3637,26 +3671,9 @@
           <w:sz w:val="28"/>
           <w:szCs w:val="28"/>
         </w:rPr>
-      </w:pPr>
-      <w:r>
-        <w:rPr>
-          <w:rFonts w:asciiTheme="minorHAnsi" w:hAnsiTheme="minorHAnsi" w:cstheme="minorHAnsi"/>
-          <w:smallCaps/>
-          <w:sz w:val="28"/>
-          <w:szCs w:val="28"/>
-        </w:rPr>
-        <w:lastRenderedPageBreak/>
-        <w:t>PLANIFICAREA  PROIECTULUI</w:t>
-      </w:r>
-      <w:r>
-        <w:rPr>
-          <w:rFonts w:asciiTheme="minorHAnsi" w:hAnsiTheme="minorHAnsi" w:cstheme="minorHAnsi"/>
-          <w:smallCaps/>
-          <w:sz w:val="28"/>
-          <w:szCs w:val="28"/>
-        </w:rPr>
-        <w:t xml:space="preserve">  </w:t>
-      </w:r>
+        <w:t>(</w:t>
+      </w:r>
+      <w:proofErr w:type="spellStart"/>
       <w:r>
         <w:rPr>
           <w:rFonts w:asciiTheme="minorHAnsi" w:hAnsiTheme="minorHAnsi" w:cstheme="minorHAnsi"/>
@@ -3666,9 +3683,9 @@
           <w:sz w:val="28"/>
           <w:szCs w:val="28"/>
         </w:rPr>
-        <w:t>(</w:t>
-      </w:r>
-      <w:proofErr w:type="spellStart"/>
+        <w:t>project</w:t>
+      </w:r>
+      <w:proofErr w:type="spellEnd"/>
       <w:r>
         <w:rPr>
           <w:rFonts w:asciiTheme="minorHAnsi" w:hAnsiTheme="minorHAnsi" w:cstheme="minorHAnsi"/>
@@ -3678,9 +3695,8 @@
           <w:sz w:val="28"/>
           <w:szCs w:val="28"/>
         </w:rPr>
-        <w:t>project</w:t>
-      </w:r>
-      <w:proofErr w:type="spellEnd"/>
+        <w:t xml:space="preserve"> </w:t>
+      </w:r>
       <w:r>
         <w:rPr>
           <w:rFonts w:asciiTheme="minorHAnsi" w:hAnsiTheme="minorHAnsi" w:cstheme="minorHAnsi"/>
@@ -3692,6 +3708,7 @@
         </w:rPr>
         <w:t xml:space="preserve"> </w:t>
       </w:r>
+      <w:proofErr w:type="spellStart"/>
       <w:r>
         <w:rPr>
           <w:rFonts w:asciiTheme="minorHAnsi" w:hAnsiTheme="minorHAnsi" w:cstheme="minorHAnsi"/>
@@ -3701,9 +3718,9 @@
           <w:sz w:val="28"/>
           <w:szCs w:val="28"/>
         </w:rPr>
-        <w:t xml:space="preserve"> </w:t>
-      </w:r>
-      <w:proofErr w:type="spellStart"/>
+        <w:t>planning</w:t>
+      </w:r>
+      <w:proofErr w:type="spellEnd"/>
       <w:r>
         <w:rPr>
           <w:rFonts w:asciiTheme="minorHAnsi" w:hAnsiTheme="minorHAnsi" w:cstheme="minorHAnsi"/>
@@ -3713,9 +3730,9 @@
           <w:sz w:val="28"/>
           <w:szCs w:val="28"/>
         </w:rPr>
-        <w:t>planning</w:t>
-      </w:r>
-      <w:proofErr w:type="spellEnd"/>
+        <w:t>)</w:t>
+      </w:r>
+      <w:bookmarkEnd w:id="1"/>
       <w:r>
         <w:rPr>
           <w:rFonts w:asciiTheme="minorHAnsi" w:hAnsiTheme="minorHAnsi" w:cstheme="minorHAnsi"/>
@@ -3725,18 +3742,6 @@
           <w:sz w:val="28"/>
           <w:szCs w:val="28"/>
         </w:rPr>
-        <w:t>)</w:t>
-      </w:r>
-      <w:bookmarkEnd w:id="1"/>
-      <w:r>
-        <w:rPr>
-          <w:rFonts w:asciiTheme="minorHAnsi" w:hAnsiTheme="minorHAnsi" w:cstheme="minorHAnsi"/>
-          <w:b w:val="0"/>
-          <w:i/>
-          <w:smallCaps/>
-          <w:sz w:val="28"/>
-          <w:szCs w:val="28"/>
-        </w:rPr>
         <w:t xml:space="preserve"> </w:t>
       </w:r>
       <w:r>
@@ -3751,41 +3756,35 @@
         <w:t>– DIAGRAMA GANTT</w:t>
       </w:r>
     </w:p>
+    <w:p/>
+    <w:p/>
     <w:p>
       <w:pPr>
         <w:pStyle w:val="Heading1"/>
         <w:jc w:val="left"/>
         <w:rPr>
           <w:rFonts w:asciiTheme="minorHAnsi" w:hAnsiTheme="minorHAnsi" w:cstheme="minorHAnsi"/>
-          <w:b w:val="0"/>
-          <w:i/>
+          <w:bCs/>
+          <w:iCs/>
           <w:smallCaps/>
           <w:sz w:val="28"/>
           <w:szCs w:val="28"/>
         </w:rPr>
       </w:pPr>
-    </w:p>
-    <w:p>
-      <w:pPr>
-        <w:pStyle w:val="Heading1"/>
-        <w:jc w:val="left"/>
+      <w:r>
         <w:rPr>
           <w:rFonts w:asciiTheme="minorHAnsi" w:hAnsiTheme="minorHAnsi" w:cstheme="minorHAnsi"/>
+          <w:bCs/>
+          <w:iCs/>
           <w:smallCaps/>
           <w:sz w:val="28"/>
           <w:szCs w:val="28"/>
         </w:rPr>
-      </w:pPr>
-      <w:r>
-        <w:rPr>
-          <w:noProof/>
-          <w:lang w:val="en-GB" w:eastAsia="en-GB"/>
-        </w:rPr>
         <w:drawing>
-          <wp:inline distT="0" distB="0" distL="0" distR="0" wp14:anchorId="62EBD087" wp14:editId="44E4C428">
-            <wp:extent cx="6195646" cy="7807015"/>
-            <wp:effectExtent l="0" t="0" r="0" b="3810"/>
-            <wp:docPr id="2" name="Picture 2"/>
+          <wp:inline distT="0" distB="0" distL="0" distR="0" wp14:anchorId="6D607E94" wp14:editId="09D81D51">
+            <wp:extent cx="5972348" cy="7075918"/>
+            <wp:effectExtent l="0" t="0" r="9525" b="0"/>
+            <wp:docPr id="6" name="Picture 6"/>
             <wp:cNvGraphicFramePr>
               <a:graphicFrameLocks xmlns:a="http://schemas.openxmlformats.org/drawingml/2006/main" noChangeAspect="1"/>
             </wp:cNvGraphicFramePr>
@@ -3805,7 +3804,7 @@
                   <pic:spPr>
                     <a:xfrm>
                       <a:off x="0" y="0"/>
-                      <a:ext cx="6264887" cy="7894264"/>
+                      <a:ext cx="5979491" cy="7084381"/>
                     </a:xfrm>
                     <a:prstGeom prst="rect">
                       <a:avLst/>
@@ -3816,6 +3815,14 @@
             </a:graphic>
           </wp:inline>
         </w:drawing>
+      </w:r>
+    </w:p>
+    <w:p>
+      <w:pPr>
+        <w:spacing w:after="200" w:line="276" w:lineRule="auto"/>
+      </w:pPr>
+      <w:r>
+        <w:br w:type="page"/>
       </w:r>
     </w:p>
     <w:p>
@@ -3929,27 +3936,16 @@
           <w:szCs w:val="28"/>
         </w:rPr>
       </w:pPr>
-    </w:p>
-    <w:p>
-      <w:pPr>
-        <w:pStyle w:val="Heading1"/>
-        <w:jc w:val="left"/>
+      <w:bookmarkStart w:id="5" w:name="_RISCURI_&amp;_PROBLEME"/>
+      <w:bookmarkEnd w:id="5"/>
+      <w:r>
         <w:rPr>
           <w:rFonts w:asciiTheme="minorHAnsi" w:hAnsiTheme="minorHAnsi" w:cstheme="minorHAnsi"/>
           <w:smallCaps/>
           <w:sz w:val="28"/>
           <w:szCs w:val="28"/>
         </w:rPr>
-      </w:pPr>
-      <w:bookmarkStart w:id="5" w:name="_RISCURI_&amp;_PROBLEME"/>
-      <w:bookmarkEnd w:id="5"/>
-      <w:r>
-        <w:rPr>
-          <w:rFonts w:asciiTheme="minorHAnsi" w:hAnsiTheme="minorHAnsi" w:cstheme="minorHAnsi"/>
-          <w:smallCaps/>
-          <w:sz w:val="28"/>
-          <w:szCs w:val="28"/>
-        </w:rPr>
+        <w:lastRenderedPageBreak/>
         <w:t>R</w:t>
       </w:r>
       <w:r>
@@ -4178,6 +4174,7 @@
     <w:p/>
     <w:p/>
     <w:p/>
+    <w:p/>
     <w:p>
       <w:pPr>
         <w:pStyle w:val="Heading1"/>
@@ -4189,26 +4186,14 @@
           <w:szCs w:val="28"/>
         </w:rPr>
       </w:pPr>
-    </w:p>
-    <w:p/>
-    <w:p>
-      <w:pPr>
-        <w:pStyle w:val="Heading1"/>
-        <w:jc w:val="left"/>
+      <w:r>
         <w:rPr>
           <w:rFonts w:asciiTheme="minorHAnsi" w:hAnsiTheme="minorHAnsi" w:cstheme="minorHAnsi"/>
           <w:smallCaps/>
           <w:sz w:val="28"/>
           <w:szCs w:val="28"/>
         </w:rPr>
-      </w:pPr>
-      <w:r>
-        <w:rPr>
-          <w:rFonts w:asciiTheme="minorHAnsi" w:hAnsiTheme="minorHAnsi" w:cstheme="minorHAnsi"/>
-          <w:smallCaps/>
-          <w:sz w:val="28"/>
-          <w:szCs w:val="28"/>
-        </w:rPr>
+        <w:lastRenderedPageBreak/>
         <w:t xml:space="preserve">EXEMPLUL NR.1 </w:t>
       </w:r>
       <w:r>
@@ -5004,6 +4989,7 @@
           <w:sz w:val="28"/>
           <w:szCs w:val="28"/>
         </w:rPr>
+        <w:lastRenderedPageBreak/>
         <w:t xml:space="preserve">EXEMPLUL NR.2  </w:t>
       </w:r>
       <w:r>
@@ -5483,17 +5469,69 @@
           <w:rFonts w:cstheme="minorHAnsi"/>
         </w:rPr>
       </w:pPr>
-      <w:r>
+    </w:p>
+    <w:p>
+      <w:pPr>
         <w:rPr>
           <w:rFonts w:cstheme="minorHAnsi"/>
         </w:rPr>
-        <w:t>Aprobare din partea coordonatorului</w:t>
-      </w:r>
-      <w:r>
+      </w:pPr>
+    </w:p>
+    <w:p>
+      <w:pPr>
         <w:rPr>
           <w:rFonts w:cstheme="minorHAnsi"/>
         </w:rPr>
-        <w:t>:</w:t>
+      </w:pPr>
+    </w:p>
+    <w:p>
+      <w:pPr>
+        <w:rPr>
+          <w:rFonts w:cstheme="minorHAnsi"/>
+        </w:rPr>
+      </w:pPr>
+    </w:p>
+    <w:p>
+      <w:pPr>
+        <w:rPr>
+          <w:rFonts w:cstheme="minorHAnsi"/>
+        </w:rPr>
+      </w:pPr>
+    </w:p>
+    <w:p>
+      <w:pPr>
+        <w:rPr>
+          <w:rFonts w:cstheme="minorHAnsi"/>
+        </w:rPr>
+      </w:pPr>
+    </w:p>
+    <w:p>
+      <w:pPr>
+        <w:rPr>
+          <w:rFonts w:cstheme="minorHAnsi"/>
+        </w:rPr>
+      </w:pPr>
+    </w:p>
+    <w:p>
+      <w:pPr>
+        <w:rPr>
+          <w:rFonts w:eastAsia="Times New Roman" w:cstheme="minorHAnsi"/>
+          <w:b/>
+          <w:smallCaps/>
+          <w:sz w:val="28"/>
+          <w:szCs w:val="28"/>
+        </w:rPr>
+      </w:pPr>
+      <w:r>
+        <w:rPr>
+          <w:rFonts w:eastAsia="Times New Roman" w:cstheme="minorHAnsi"/>
+          <w:b/>
+          <w:smallCaps/>
+          <w:sz w:val="28"/>
+          <w:szCs w:val="28"/>
+        </w:rPr>
+        <w:lastRenderedPageBreak/>
+        <w:t>APROBARE DIN PARTEA COORDONATORILOR:</w:t>
       </w:r>
     </w:p>
     <w:p>
@@ -5527,25 +5565,21 @@
         <w:rPr>
           <w:rFonts w:asciiTheme="minorHAnsi" w:hAnsiTheme="minorHAnsi" w:cstheme="minorHAnsi"/>
         </w:rPr>
-        <w:t>Nume</w:t>
-      </w:r>
+        <w:t xml:space="preserve">Nume:   Gabriel </w:t>
+      </w:r>
+      <w:proofErr w:type="spellStart"/>
       <w:r>
         <w:rPr>
           <w:rFonts w:asciiTheme="minorHAnsi" w:hAnsiTheme="minorHAnsi" w:cstheme="minorHAnsi"/>
         </w:rPr>
-        <w:t>:</w:t>
-      </w:r>
+        <w:t>Pistolescu</w:t>
+      </w:r>
+      <w:proofErr w:type="spellEnd"/>
       <w:r>
         <w:rPr>
           <w:rFonts w:asciiTheme="minorHAnsi" w:hAnsiTheme="minorHAnsi" w:cstheme="minorHAnsi"/>
         </w:rPr>
-        <w:tab/>
-      </w:r>
-      <w:r>
-        <w:rPr>
-          <w:rFonts w:asciiTheme="minorHAnsi" w:hAnsiTheme="minorHAnsi" w:cstheme="minorHAnsi"/>
-        </w:rPr>
-        <w:tab/>
+        <w:t xml:space="preserve"> </w:t>
       </w:r>
     </w:p>
     <w:p>
@@ -5560,6 +5594,21 @@
           <w:rFonts w:asciiTheme="minorHAnsi" w:hAnsiTheme="minorHAnsi" w:cstheme="minorHAnsi"/>
         </w:rPr>
       </w:pPr>
+      <w:r>
+        <w:rPr>
+          <w:rFonts w:asciiTheme="minorHAnsi" w:hAnsiTheme="minorHAnsi" w:cstheme="minorHAnsi"/>
+        </w:rPr>
+        <w:t xml:space="preserve">Email:    </w:t>
+      </w:r>
+      <w:hyperlink r:id="rId12" w:history="1">
+        <w:r>
+          <w:rPr>
+            <w:rStyle w:val="Hyperlink"/>
+            <w:rFonts w:asciiTheme="minorHAnsi" w:hAnsiTheme="minorHAnsi" w:cstheme="minorHAnsi"/>
+          </w:rPr>
+          <w:t>gabriel.pistolescu@nokia.com</w:t>
+        </w:r>
+      </w:hyperlink>
     </w:p>
     <w:p>
       <w:pPr>
@@ -5573,10 +5622,174 @@
           <w:rFonts w:asciiTheme="minorHAnsi" w:hAnsiTheme="minorHAnsi" w:cstheme="minorHAnsi"/>
         </w:rPr>
       </w:pPr>
-      <w:r>
+    </w:p>
+    <w:p>
+      <w:pPr>
+        <w:pStyle w:val="BodyText"/>
+        <w:tabs>
+          <w:tab w:val="left" w:leader="underscore" w:pos="5040"/>
+          <w:tab w:val="left" w:pos="5760"/>
+          <w:tab w:val="left" w:leader="underscore" w:pos="8640"/>
+        </w:tabs>
         <w:rPr>
           <w:rFonts w:asciiTheme="minorHAnsi" w:hAnsiTheme="minorHAnsi" w:cstheme="minorHAnsi"/>
         </w:rPr>
+      </w:pPr>
+      <w:r>
+        <w:rPr>
+          <w:rFonts w:asciiTheme="minorHAnsi" w:hAnsiTheme="minorHAnsi" w:cstheme="minorHAnsi"/>
+        </w:rPr>
+        <w:t xml:space="preserve">Nume:   Ariadna Bogdan-Iuga </w:t>
+      </w:r>
+    </w:p>
+    <w:p>
+      <w:pPr>
+        <w:pStyle w:val="BodyText"/>
+        <w:tabs>
+          <w:tab w:val="left" w:leader="underscore" w:pos="5040"/>
+          <w:tab w:val="left" w:pos="5760"/>
+          <w:tab w:val="left" w:leader="underscore" w:pos="8640"/>
+        </w:tabs>
+        <w:rPr>
+          <w:rFonts w:asciiTheme="minorHAnsi" w:hAnsiTheme="minorHAnsi" w:cstheme="minorHAnsi"/>
+        </w:rPr>
+      </w:pPr>
+      <w:r>
+        <w:rPr>
+          <w:rFonts w:asciiTheme="minorHAnsi" w:hAnsiTheme="minorHAnsi" w:cstheme="minorHAnsi"/>
+        </w:rPr>
+        <w:t xml:space="preserve">Email:    </w:t>
+      </w:r>
+      <w:hyperlink r:id="rId13" w:history="1">
+        <w:r>
+          <w:rPr>
+            <w:rStyle w:val="Hyperlink"/>
+            <w:rFonts w:asciiTheme="minorHAnsi" w:hAnsiTheme="minorHAnsi" w:cstheme="minorHAnsi"/>
+          </w:rPr>
+          <w:t>ariadna.bogdan-iuga.ext@nokia.com</w:t>
+        </w:r>
+      </w:hyperlink>
+    </w:p>
+    <w:p>
+      <w:pPr>
+        <w:pStyle w:val="BodyText"/>
+        <w:tabs>
+          <w:tab w:val="left" w:leader="underscore" w:pos="5040"/>
+          <w:tab w:val="left" w:pos="5760"/>
+          <w:tab w:val="left" w:leader="underscore" w:pos="8640"/>
+        </w:tabs>
+        <w:rPr>
+          <w:rFonts w:asciiTheme="minorHAnsi" w:hAnsiTheme="minorHAnsi" w:cstheme="minorHAnsi"/>
+        </w:rPr>
+      </w:pPr>
+    </w:p>
+    <w:p>
+      <w:pPr>
+        <w:pStyle w:val="BodyText"/>
+        <w:tabs>
+          <w:tab w:val="left" w:leader="underscore" w:pos="5040"/>
+          <w:tab w:val="left" w:pos="5760"/>
+          <w:tab w:val="left" w:leader="underscore" w:pos="8640"/>
+        </w:tabs>
+        <w:rPr>
+          <w:rFonts w:asciiTheme="minorHAnsi" w:hAnsiTheme="minorHAnsi" w:cstheme="minorHAnsi"/>
+        </w:rPr>
+      </w:pPr>
+      <w:r>
+        <w:rPr>
+          <w:rFonts w:asciiTheme="minorHAnsi" w:hAnsiTheme="minorHAnsi" w:cstheme="minorHAnsi"/>
+        </w:rPr>
+        <w:t xml:space="preserve">Nume:   Alexandra </w:t>
+      </w:r>
+      <w:proofErr w:type="spellStart"/>
+      <w:r>
+        <w:rPr>
+          <w:rFonts w:asciiTheme="minorHAnsi" w:hAnsiTheme="minorHAnsi" w:cstheme="minorHAnsi"/>
+        </w:rPr>
+        <w:t>Gricz</w:t>
+      </w:r>
+      <w:proofErr w:type="spellEnd"/>
+      <w:r>
+        <w:rPr>
+          <w:rFonts w:asciiTheme="minorHAnsi" w:hAnsiTheme="minorHAnsi" w:cstheme="minorHAnsi"/>
+        </w:rPr>
+        <w:t xml:space="preserve"> </w:t>
+      </w:r>
+    </w:p>
+    <w:p>
+      <w:pPr>
+        <w:pStyle w:val="BodyText"/>
+        <w:tabs>
+          <w:tab w:val="left" w:leader="underscore" w:pos="5040"/>
+          <w:tab w:val="left" w:pos="5760"/>
+          <w:tab w:val="left" w:leader="underscore" w:pos="8640"/>
+        </w:tabs>
+        <w:rPr>
+          <w:rFonts w:ascii="Helvetica" w:hAnsi="Helvetica" w:cs="Helvetica"/>
+          <w:color w:val="222222"/>
+          <w:sz w:val="21"/>
+          <w:szCs w:val="21"/>
+          <w:shd w:val="clear" w:color="auto" w:fill="FFFFFF"/>
+        </w:rPr>
+      </w:pPr>
+      <w:r>
+        <w:rPr>
+          <w:rFonts w:asciiTheme="minorHAnsi" w:hAnsiTheme="minorHAnsi" w:cstheme="minorHAnsi"/>
+        </w:rPr>
+        <w:t xml:space="preserve">Email:    </w:t>
+      </w:r>
+      <w:hyperlink r:id="rId14" w:history="1">
+        <w:r>
+          <w:rPr>
+            <w:rStyle w:val="Hyperlink"/>
+            <w:rFonts w:ascii="Helvetica" w:hAnsi="Helvetica" w:cs="Helvetica"/>
+            <w:sz w:val="21"/>
+            <w:szCs w:val="21"/>
+            <w:shd w:val="clear" w:color="auto" w:fill="FFFFFF"/>
+          </w:rPr>
+          <w:t>alexandra.gricz.ext@nokia.com</w:t>
+        </w:r>
+      </w:hyperlink>
+      <w:r>
+        <w:rPr>
+          <w:rFonts w:ascii="Helvetica" w:hAnsi="Helvetica" w:cs="Helvetica"/>
+          <w:color w:val="222222"/>
+          <w:sz w:val="21"/>
+          <w:szCs w:val="21"/>
+          <w:shd w:val="clear" w:color="auto" w:fill="FFFFFF"/>
+        </w:rPr>
+        <w:t xml:space="preserve"> </w:t>
+      </w:r>
+    </w:p>
+    <w:p>
+      <w:pPr>
+        <w:pStyle w:val="BodyText"/>
+        <w:tabs>
+          <w:tab w:val="left" w:leader="underscore" w:pos="5040"/>
+          <w:tab w:val="left" w:pos="5760"/>
+          <w:tab w:val="left" w:leader="underscore" w:pos="8640"/>
+        </w:tabs>
+        <w:rPr>
+          <w:rFonts w:asciiTheme="minorHAnsi" w:hAnsiTheme="minorHAnsi" w:cstheme="minorHAnsi"/>
+        </w:rPr>
+      </w:pPr>
+    </w:p>
+    <w:p>
+      <w:pPr>
+        <w:pStyle w:val="BodyText"/>
+        <w:tabs>
+          <w:tab w:val="left" w:leader="underscore" w:pos="5040"/>
+          <w:tab w:val="left" w:pos="5760"/>
+          <w:tab w:val="left" w:leader="underscore" w:pos="8640"/>
+        </w:tabs>
+        <w:rPr>
+          <w:rFonts w:asciiTheme="minorHAnsi" w:hAnsiTheme="minorHAnsi" w:cstheme="minorHAnsi"/>
+        </w:rPr>
+      </w:pPr>
+      <w:r>
+        <w:rPr>
+          <w:rFonts w:asciiTheme="minorHAnsi" w:hAnsiTheme="minorHAnsi" w:cstheme="minorHAnsi"/>
+        </w:rPr>
         <w:t>Data</w:t>
       </w:r>
       <w:r>
@@ -5589,16 +5802,23 @@
         <w:rPr>
           <w:rFonts w:asciiTheme="minorHAnsi" w:hAnsiTheme="minorHAnsi" w:cstheme="minorHAnsi"/>
         </w:rPr>
-        <w:tab/>
-      </w:r>
+        <w:t xml:space="preserve">   16.04.2021</w:t>
+      </w:r>
+    </w:p>
+    <w:p>
+      <w:pPr>
+        <w:rPr>
+          <w:rFonts w:cstheme="minorHAnsi"/>
+        </w:rPr>
+      </w:pPr>
     </w:p>
     <w:sectPr>
-      <w:headerReference w:type="even" r:id="rId12"/>
-      <w:headerReference w:type="default" r:id="rId13"/>
-      <w:footerReference w:type="even" r:id="rId14"/>
-      <w:footerReference w:type="default" r:id="rId15"/>
-      <w:headerReference w:type="first" r:id="rId16"/>
-      <w:footerReference w:type="first" r:id="rId17"/>
+      <w:headerReference w:type="even" r:id="rId15"/>
+      <w:headerReference w:type="default" r:id="rId16"/>
+      <w:footerReference w:type="even" r:id="rId17"/>
+      <w:footerReference w:type="default" r:id="rId18"/>
+      <w:headerReference w:type="first" r:id="rId19"/>
+      <w:footerReference w:type="first" r:id="rId20"/>
       <w:pgSz w:w="12240" w:h="15840"/>
       <w:pgMar w:top="1417" w:right="1417" w:bottom="1417" w:left="1417" w:header="720" w:footer="720" w:gutter="0"/>
       <w:cols w:space="720"/>

</xml_diff>